<commit_message>
added replace_tp and replace_number_and_tp
</commit_message>
<xml_diff>
--- a/static/online/account_statement/account_statement_legal.docx
+++ b/static/online/account_statement/account_statement_legal.docx
@@ -78,7 +78,6 @@
         <w:t>{{</w:t>
       </w:r>
       <w:proofErr w:type="spellStart"/>
-      <w:proofErr w:type="gramStart"/>
       <w:r>
         <w:rPr>
           <w:rFonts w:ascii="Times New Roman" w:eastAsia="Times New Roman" w:hAnsi="Times New Roman" w:cs="Times New Roman"/>
@@ -91,7 +90,6 @@
         <w:t>org.title</w:t>
       </w:r>
       <w:proofErr w:type="spellEnd"/>
-      <w:proofErr w:type="gramEnd"/>
       <w:r>
         <w:rPr>
           <w:rFonts w:ascii="Times New Roman" w:eastAsia="Times New Roman" w:hAnsi="Times New Roman" w:cs="Times New Roman"/>
@@ -127,7 +125,6 @@
         <w:t>{{</w:t>
       </w:r>
       <w:proofErr w:type="spellStart"/>
-      <w:proofErr w:type="gramStart"/>
       <w:r>
         <w:rPr>
           <w:rFonts w:ascii="Times New Roman" w:eastAsia="Times New Roman" w:hAnsi="Times New Roman" w:cs="Times New Roman"/>
@@ -137,9 +134,9 @@
           <w:u w:val="single"/>
           <w:lang w:val="en-US"/>
         </w:rPr>
-        <w:t>user.region</w:t>
-      </w:r>
-      <w:proofErr w:type="gramEnd"/>
+        <w:t>user.region.title</w:t>
+      </w:r>
+      <w:proofErr w:type="spellEnd"/>
       <w:r>
         <w:rPr>
           <w:rFonts w:ascii="Times New Roman" w:eastAsia="Times New Roman" w:hAnsi="Times New Roman" w:cs="Times New Roman"/>
@@ -149,20 +146,19 @@
           <w:u w:val="single"/>
           <w:lang w:val="en-US"/>
         </w:rPr>
-        <w:t>.title</w:t>
-      </w:r>
-      <w:proofErr w:type="spellEnd"/>
+        <w:t>}}</w:t>
+      </w:r>
       <w:r>
         <w:rPr>
           <w:rFonts w:ascii="Times New Roman" w:eastAsia="Times New Roman" w:hAnsi="Times New Roman" w:cs="Times New Roman"/>
           <w:b/>
           <w:sz w:val="28"/>
           <w:szCs w:val="28"/>
-          <w:u w:val="single"/>
-          <w:lang w:val="en-US"/>
-        </w:rPr>
-        <w:t>}}</w:t>
-      </w:r>
+          <w:lang w:val="en-US"/>
+        </w:rPr>
+        <w:t xml:space="preserve"> YHXB </w:t>
+      </w:r>
+      <w:proofErr w:type="spellStart"/>
       <w:r>
         <w:rPr>
           <w:rFonts w:ascii="Times New Roman" w:eastAsia="Times New Roman" w:hAnsi="Times New Roman" w:cs="Times New Roman"/>
@@ -171,10 +167,14 @@
           <w:szCs w:val="28"/>
           <w:lang w:val="en-US"/>
         </w:rPr>
-        <w:t xml:space="preserve"> YHXB </w:t>
-      </w:r>
-      <w:proofErr w:type="spellStart"/>
-      <w:r>
+        <w:t>ga</w:t>
+      </w:r>
+      <w:proofErr w:type="spellEnd"/>
+    </w:p>
+    <w:p>
+      <w:pPr>
+        <w:ind w:left="141" w:hanging="135"/>
+        <w:jc w:val="center"/>
         <w:rPr>
           <w:rFonts w:ascii="Times New Roman" w:eastAsia="Times New Roman" w:hAnsi="Times New Roman" w:cs="Times New Roman"/>
           <w:b/>
@@ -182,31 +182,107 @@
           <w:szCs w:val="28"/>
           <w:lang w:val="en-US"/>
         </w:rPr>
-        <w:t>ga</w:t>
-      </w:r>
-      <w:proofErr w:type="spellEnd"/>
+      </w:pPr>
+      <w:r>
+        <w:rPr>
+          <w:rFonts w:ascii="Times New Roman" w:eastAsia="Times New Roman" w:hAnsi="Times New Roman" w:cs="Times New Roman"/>
+          <w:b/>
+          <w:sz w:val="28"/>
+          <w:szCs w:val="28"/>
+          <w:lang w:val="en-US"/>
+        </w:rPr>
+        <w:t>ARIZA</w:t>
+      </w:r>
     </w:p>
     <w:p>
       <w:pPr>
         <w:ind w:left="141" w:hanging="135"/>
-        <w:jc w:val="center"/>
-        <w:rPr>
-          <w:rFonts w:ascii="Times New Roman" w:eastAsia="Times New Roman" w:hAnsi="Times New Roman" w:cs="Times New Roman"/>
-          <w:b/>
-          <w:sz w:val="28"/>
-          <w:szCs w:val="28"/>
-          <w:lang w:val="en-US"/>
-        </w:rPr>
-      </w:pPr>
-      <w:r>
-        <w:rPr>
-          <w:rFonts w:ascii="Times New Roman" w:eastAsia="Times New Roman" w:hAnsi="Times New Roman" w:cs="Times New Roman"/>
-          <w:b/>
-          <w:sz w:val="28"/>
-          <w:szCs w:val="28"/>
-          <w:lang w:val="en-US"/>
-        </w:rPr>
-        <w:t>ARIZA</w:t>
+        <w:jc w:val="both"/>
+        <w:rPr>
+          <w:rFonts w:ascii="Times New Roman" w:eastAsia="Times New Roman" w:hAnsi="Times New Roman" w:cs="Times New Roman"/>
+          <w:sz w:val="24"/>
+          <w:szCs w:val="24"/>
+          <w:lang w:val="en-US"/>
+        </w:rPr>
+      </w:pPr>
+      <w:r>
+        <w:rPr>
+          <w:rFonts w:ascii="Times New Roman" w:eastAsia="Times New Roman" w:hAnsi="Times New Roman" w:cs="Times New Roman"/>
+          <w:lang w:val="en-US"/>
+        </w:rPr>
+        <w:t xml:space="preserve"> </w:t>
+      </w:r>
+      <w:proofErr w:type="spellStart"/>
+      <w:r>
+        <w:rPr>
+          <w:rFonts w:ascii="Times New Roman" w:eastAsia="Times New Roman" w:hAnsi="Times New Roman" w:cs="Times New Roman"/>
+          <w:sz w:val="24"/>
+          <w:szCs w:val="24"/>
+          <w:lang w:val="en-US"/>
+        </w:rPr>
+        <w:t>Tashkilot</w:t>
+      </w:r>
+      <w:proofErr w:type="spellEnd"/>
+      <w:r>
+        <w:rPr>
+          <w:rFonts w:ascii="Times New Roman" w:eastAsia="Times New Roman" w:hAnsi="Times New Roman" w:cs="Times New Roman"/>
+          <w:sz w:val="24"/>
+          <w:szCs w:val="24"/>
+          <w:lang w:val="en-US"/>
+        </w:rPr>
+        <w:t xml:space="preserve"> </w:t>
+      </w:r>
+      <w:proofErr w:type="spellStart"/>
+      <w:r>
+        <w:rPr>
+          <w:rFonts w:ascii="Times New Roman" w:eastAsia="Times New Roman" w:hAnsi="Times New Roman" w:cs="Times New Roman"/>
+          <w:sz w:val="24"/>
+          <w:szCs w:val="24"/>
+          <w:lang w:val="en-US"/>
+        </w:rPr>
+        <w:t>manzilgohi</w:t>
+      </w:r>
+      <w:proofErr w:type="spellEnd"/>
+      <w:r>
+        <w:rPr>
+          <w:rFonts w:ascii="Times New Roman" w:eastAsia="Times New Roman" w:hAnsi="Times New Roman" w:cs="Times New Roman"/>
+          <w:sz w:val="24"/>
+          <w:szCs w:val="24"/>
+          <w:lang w:val="en-US"/>
+        </w:rPr>
+        <w:t xml:space="preserve">: </w:t>
+      </w:r>
+      <w:r>
+        <w:rPr>
+          <w:rFonts w:ascii="Times New Roman" w:eastAsia="Times New Roman" w:hAnsi="Times New Roman" w:cs="Times New Roman"/>
+          <w:sz w:val="24"/>
+          <w:szCs w:val="24"/>
+          <w:u w:val="single"/>
+          <w:lang w:val="en-US"/>
+        </w:rPr>
+        <w:t>{{</w:t>
+      </w:r>
+      <w:proofErr w:type="spellStart"/>
+      <w:r>
+        <w:rPr>
+          <w:rFonts w:ascii="Times New Roman" w:eastAsia="Times New Roman" w:hAnsi="Times New Roman" w:cs="Times New Roman"/>
+          <w:sz w:val="24"/>
+          <w:szCs w:val="24"/>
+          <w:u w:val="single"/>
+          <w:lang w:val="en-US"/>
+        </w:rPr>
+        <w:t>org.legal_address</w:t>
+      </w:r>
+      <w:proofErr w:type="spellEnd"/>
+      <w:r>
+        <w:rPr>
+          <w:rFonts w:ascii="Times New Roman" w:eastAsia="Times New Roman" w:hAnsi="Times New Roman" w:cs="Times New Roman"/>
+          <w:sz w:val="24"/>
+          <w:szCs w:val="24"/>
+          <w:u w:val="single"/>
+          <w:lang w:val="en-US"/>
+        </w:rPr>
+        <w:t>}},</w:t>
       </w:r>
     </w:p>
     <w:p>
@@ -223,29 +299,71 @@
       <w:r>
         <w:rPr>
           <w:rFonts w:ascii="Times New Roman" w:eastAsia="Times New Roman" w:hAnsi="Times New Roman" w:cs="Times New Roman"/>
-          <w:lang w:val="en-US"/>
-        </w:rPr>
-        <w:t xml:space="preserve"> </w:t>
-      </w:r>
-      <w:proofErr w:type="spellStart"/>
-      <w:r>
-        <w:rPr>
-          <w:rFonts w:ascii="Times New Roman" w:eastAsia="Times New Roman" w:hAnsi="Times New Roman" w:cs="Times New Roman"/>
-          <w:sz w:val="24"/>
-          <w:szCs w:val="24"/>
-          <w:lang w:val="en-US"/>
-        </w:rPr>
-        <w:t>Tashkilot</w:t>
-      </w:r>
-      <w:proofErr w:type="spellEnd"/>
-      <w:r>
-        <w:rPr>
-          <w:rFonts w:ascii="Times New Roman" w:eastAsia="Times New Roman" w:hAnsi="Times New Roman" w:cs="Times New Roman"/>
-          <w:sz w:val="24"/>
-          <w:szCs w:val="24"/>
-          <w:lang w:val="en-US"/>
-        </w:rPr>
-        <w:t xml:space="preserve"> </w:t>
+          <w:sz w:val="24"/>
+          <w:szCs w:val="24"/>
+          <w:lang w:val="en-US"/>
+        </w:rPr>
+        <w:t xml:space="preserve"> </w:t>
+      </w:r>
+      <w:proofErr w:type="spellStart"/>
+      <w:r>
+        <w:rPr>
+          <w:rFonts w:ascii="Times New Roman" w:eastAsia="Times New Roman" w:hAnsi="Times New Roman" w:cs="Times New Roman"/>
+          <w:sz w:val="24"/>
+          <w:szCs w:val="24"/>
+          <w:lang w:val="en-US"/>
+        </w:rPr>
+        <w:t>Mashina</w:t>
+      </w:r>
+      <w:proofErr w:type="spellEnd"/>
+      <w:r>
+        <w:rPr>
+          <w:rFonts w:ascii="Times New Roman" w:eastAsia="Times New Roman" w:hAnsi="Times New Roman" w:cs="Times New Roman"/>
+          <w:sz w:val="24"/>
+          <w:szCs w:val="24"/>
+          <w:lang w:val="en-US"/>
+        </w:rPr>
+        <w:t xml:space="preserve"> </w:t>
+      </w:r>
+      <w:proofErr w:type="spellStart"/>
+      <w:r>
+        <w:rPr>
+          <w:rFonts w:ascii="Times New Roman" w:eastAsia="Times New Roman" w:hAnsi="Times New Roman" w:cs="Times New Roman"/>
+          <w:sz w:val="24"/>
+          <w:szCs w:val="24"/>
+          <w:lang w:val="en-US"/>
+        </w:rPr>
+        <w:t>turadigan</w:t>
+      </w:r>
+      <w:proofErr w:type="spellEnd"/>
+      <w:r>
+        <w:rPr>
+          <w:rFonts w:ascii="Times New Roman" w:eastAsia="Times New Roman" w:hAnsi="Times New Roman" w:cs="Times New Roman"/>
+          <w:sz w:val="24"/>
+          <w:szCs w:val="24"/>
+          <w:lang w:val="en-US"/>
+        </w:rPr>
+        <w:t xml:space="preserve"> joy (</w:t>
+      </w:r>
+      <w:proofErr w:type="spellStart"/>
+      <w:r>
+        <w:rPr>
+          <w:rFonts w:ascii="Times New Roman" w:eastAsia="Times New Roman" w:hAnsi="Times New Roman" w:cs="Times New Roman"/>
+          <w:sz w:val="24"/>
+          <w:szCs w:val="24"/>
+          <w:lang w:val="en-US"/>
+        </w:rPr>
+        <w:t>garaj</w:t>
+      </w:r>
+      <w:proofErr w:type="spellEnd"/>
+      <w:r>
+        <w:rPr>
+          <w:rFonts w:ascii="Times New Roman" w:eastAsia="Times New Roman" w:hAnsi="Times New Roman" w:cs="Times New Roman"/>
+          <w:sz w:val="24"/>
+          <w:szCs w:val="24"/>
+          <w:lang w:val="en-US"/>
+        </w:rPr>
+        <w:t xml:space="preserve">) </w:t>
       </w:r>
       <w:proofErr w:type="spellStart"/>
       <w:r>
@@ -278,172 +396,15 @@
         <w:t>{{</w:t>
       </w:r>
       <w:proofErr w:type="spellStart"/>
-      <w:proofErr w:type="gramStart"/>
-      <w:r>
-        <w:rPr>
-          <w:rFonts w:ascii="Times New Roman" w:eastAsia="Times New Roman" w:hAnsi="Times New Roman" w:cs="Times New Roman"/>
-          <w:sz w:val="24"/>
-          <w:szCs w:val="24"/>
-          <w:u w:val="single"/>
-          <w:lang w:val="en-US"/>
-        </w:rPr>
-        <w:t>org.legal</w:t>
-      </w:r>
-      <w:proofErr w:type="gramEnd"/>
-      <w:r>
-        <w:rPr>
-          <w:rFonts w:ascii="Times New Roman" w:eastAsia="Times New Roman" w:hAnsi="Times New Roman" w:cs="Times New Roman"/>
-          <w:sz w:val="24"/>
-          <w:szCs w:val="24"/>
-          <w:u w:val="single"/>
-          <w:lang w:val="en-US"/>
-        </w:rPr>
-        <w:t>_address</w:t>
-      </w:r>
-      <w:proofErr w:type="spellEnd"/>
-      <w:r>
-        <w:rPr>
-          <w:rFonts w:ascii="Times New Roman" w:eastAsia="Times New Roman" w:hAnsi="Times New Roman" w:cs="Times New Roman"/>
-          <w:sz w:val="24"/>
-          <w:szCs w:val="24"/>
-          <w:u w:val="single"/>
-          <w:lang w:val="en-US"/>
-        </w:rPr>
-        <w:t>}},</w:t>
-      </w:r>
-    </w:p>
-    <w:p>
-      <w:pPr>
-        <w:ind w:left="141" w:hanging="135"/>
-        <w:jc w:val="both"/>
-        <w:rPr>
-          <w:rFonts w:ascii="Times New Roman" w:eastAsia="Times New Roman" w:hAnsi="Times New Roman" w:cs="Times New Roman"/>
-          <w:sz w:val="24"/>
-          <w:szCs w:val="24"/>
-          <w:lang w:val="en-US"/>
-        </w:rPr>
-      </w:pPr>
-      <w:r>
-        <w:rPr>
-          <w:rFonts w:ascii="Times New Roman" w:eastAsia="Times New Roman" w:hAnsi="Times New Roman" w:cs="Times New Roman"/>
-          <w:sz w:val="24"/>
-          <w:szCs w:val="24"/>
-          <w:lang w:val="en-US"/>
-        </w:rPr>
-        <w:t xml:space="preserve"> </w:t>
-      </w:r>
-      <w:proofErr w:type="spellStart"/>
-      <w:r>
-        <w:rPr>
-          <w:rFonts w:ascii="Times New Roman" w:eastAsia="Times New Roman" w:hAnsi="Times New Roman" w:cs="Times New Roman"/>
-          <w:sz w:val="24"/>
-          <w:szCs w:val="24"/>
-          <w:lang w:val="en-US"/>
-        </w:rPr>
-        <w:t>Mashina</w:t>
-      </w:r>
-      <w:proofErr w:type="spellEnd"/>
-      <w:r>
-        <w:rPr>
-          <w:rFonts w:ascii="Times New Roman" w:eastAsia="Times New Roman" w:hAnsi="Times New Roman" w:cs="Times New Roman"/>
-          <w:sz w:val="24"/>
-          <w:szCs w:val="24"/>
-          <w:lang w:val="en-US"/>
-        </w:rPr>
-        <w:t xml:space="preserve"> </w:t>
-      </w:r>
-      <w:proofErr w:type="spellStart"/>
-      <w:r>
-        <w:rPr>
-          <w:rFonts w:ascii="Times New Roman" w:eastAsia="Times New Roman" w:hAnsi="Times New Roman" w:cs="Times New Roman"/>
-          <w:sz w:val="24"/>
-          <w:szCs w:val="24"/>
-          <w:lang w:val="en-US"/>
-        </w:rPr>
-        <w:t>turadigan</w:t>
-      </w:r>
-      <w:proofErr w:type="spellEnd"/>
-      <w:r>
-        <w:rPr>
-          <w:rFonts w:ascii="Times New Roman" w:eastAsia="Times New Roman" w:hAnsi="Times New Roman" w:cs="Times New Roman"/>
-          <w:sz w:val="24"/>
-          <w:szCs w:val="24"/>
-          <w:lang w:val="en-US"/>
-        </w:rPr>
-        <w:t xml:space="preserve"> joy (</w:t>
-      </w:r>
-      <w:proofErr w:type="spellStart"/>
-      <w:r>
-        <w:rPr>
-          <w:rFonts w:ascii="Times New Roman" w:eastAsia="Times New Roman" w:hAnsi="Times New Roman" w:cs="Times New Roman"/>
-          <w:sz w:val="24"/>
-          <w:szCs w:val="24"/>
-          <w:lang w:val="en-US"/>
-        </w:rPr>
-        <w:t>garaj</w:t>
-      </w:r>
-      <w:proofErr w:type="spellEnd"/>
-      <w:r>
-        <w:rPr>
-          <w:rFonts w:ascii="Times New Roman" w:eastAsia="Times New Roman" w:hAnsi="Times New Roman" w:cs="Times New Roman"/>
-          <w:sz w:val="24"/>
-          <w:szCs w:val="24"/>
-          <w:lang w:val="en-US"/>
-        </w:rPr>
-        <w:t xml:space="preserve">) </w:t>
-      </w:r>
-      <w:proofErr w:type="spellStart"/>
-      <w:r>
-        <w:rPr>
-          <w:rFonts w:ascii="Times New Roman" w:eastAsia="Times New Roman" w:hAnsi="Times New Roman" w:cs="Times New Roman"/>
-          <w:sz w:val="24"/>
-          <w:szCs w:val="24"/>
-          <w:lang w:val="en-US"/>
-        </w:rPr>
-        <w:t>manzilgohi</w:t>
-      </w:r>
-      <w:proofErr w:type="spellEnd"/>
-      <w:r>
-        <w:rPr>
-          <w:rFonts w:ascii="Times New Roman" w:eastAsia="Times New Roman" w:hAnsi="Times New Roman" w:cs="Times New Roman"/>
-          <w:sz w:val="24"/>
-          <w:szCs w:val="24"/>
-          <w:lang w:val="en-US"/>
-        </w:rPr>
-        <w:t xml:space="preserve">: </w:t>
-      </w:r>
-      <w:r>
-        <w:rPr>
-          <w:rFonts w:ascii="Times New Roman" w:eastAsia="Times New Roman" w:hAnsi="Times New Roman" w:cs="Times New Roman"/>
-          <w:sz w:val="24"/>
-          <w:szCs w:val="24"/>
-          <w:u w:val="single"/>
-          <w:lang w:val="en-US"/>
-        </w:rPr>
-        <w:t>{{</w:t>
-      </w:r>
-      <w:proofErr w:type="spellStart"/>
-      <w:proofErr w:type="gramStart"/>
-      <w:r>
-        <w:rPr>
-          <w:rFonts w:ascii="Times New Roman" w:eastAsia="Times New Roman" w:hAnsi="Times New Roman" w:cs="Times New Roman"/>
-          <w:sz w:val="24"/>
-          <w:szCs w:val="24"/>
-          <w:u w:val="single"/>
-          <w:lang w:val="en-US"/>
-        </w:rPr>
-        <w:t>org.address</w:t>
-      </w:r>
-      <w:proofErr w:type="gramEnd"/>
-      <w:r>
-        <w:rPr>
-          <w:rFonts w:ascii="Times New Roman" w:eastAsia="Times New Roman" w:hAnsi="Times New Roman" w:cs="Times New Roman"/>
-          <w:sz w:val="24"/>
-          <w:szCs w:val="24"/>
-          <w:u w:val="single"/>
-          <w:lang w:val="en-US"/>
-        </w:rPr>
-        <w:t>_of_garage</w:t>
+      <w:r>
+        <w:rPr>
+          <w:rFonts w:ascii="Times New Roman" w:eastAsia="Times New Roman" w:hAnsi="Times New Roman" w:cs="Times New Roman"/>
+          <w:sz w:val="24"/>
+          <w:szCs w:val="24"/>
+          <w:u w:val="single"/>
+          <w:lang w:val="en-US"/>
+        </w:rPr>
+        <w:t>org.address_of_garage</w:t>
       </w:r>
       <w:proofErr w:type="spellEnd"/>
       <w:r>
@@ -808,7 +769,6 @@
         <w:t xml:space="preserve">, </w:t>
       </w:r>
       <w:proofErr w:type="spellStart"/>
-      <w:proofErr w:type="gramStart"/>
       <w:r>
         <w:rPr>
           <w:rFonts w:ascii="Times New Roman" w:eastAsia="Times New Roman" w:hAnsi="Times New Roman" w:cs="Times New Roman"/>
@@ -857,7 +817,6 @@
         <w:t>yhatga</w:t>
       </w:r>
       <w:proofErr w:type="spellEnd"/>
-      <w:proofErr w:type="gramEnd"/>
       <w:r>
         <w:rPr>
           <w:rFonts w:ascii="Times New Roman" w:eastAsia="Times New Roman" w:hAnsi="Times New Roman" w:cs="Times New Roman"/>
@@ -1314,7 +1273,6 @@
         <w:t>{{</w:t>
       </w:r>
       <w:proofErr w:type="spellStart"/>
-      <w:proofErr w:type="gramStart"/>
       <w:r>
         <w:rPr>
           <w:rFonts w:ascii="Times New Roman" w:eastAsia="Times New Roman" w:hAnsi="Times New Roman" w:cs="Times New Roman"/>
@@ -1352,7 +1310,6 @@
         <w:t>model</w:t>
       </w:r>
       <w:proofErr w:type="spellEnd"/>
-      <w:proofErr w:type="gramEnd"/>
       <w:r>
         <w:rPr>
           <w:rFonts w:ascii="Times New Roman" w:eastAsia="Times New Roman" w:hAnsi="Times New Roman" w:cs="Times New Roman"/>
@@ -1478,31 +1435,17 @@
         <w:t>{{</w:t>
       </w:r>
       <w:proofErr w:type="spellStart"/>
-      <w:proofErr w:type="gramStart"/>
-      <w:r>
-        <w:rPr>
-          <w:rFonts w:ascii="Times New Roman" w:eastAsia="Times New Roman" w:hAnsi="Times New Roman" w:cs="Times New Roman"/>
-          <w:b/>
-          <w:bCs/>
-          <w:sz w:val="24"/>
-          <w:szCs w:val="24"/>
-          <w:u w:val="single"/>
-          <w:lang w:val="en-US"/>
-        </w:rPr>
-        <w:t>car.type</w:t>
-      </w:r>
-      <w:proofErr w:type="gramEnd"/>
-      <w:r>
-        <w:rPr>
-          <w:rFonts w:ascii="Times New Roman" w:eastAsia="Times New Roman" w:hAnsi="Times New Roman" w:cs="Times New Roman"/>
-          <w:b/>
-          <w:bCs/>
-          <w:sz w:val="24"/>
-          <w:szCs w:val="24"/>
-          <w:u w:val="single"/>
-          <w:lang w:val="en-US"/>
-        </w:rPr>
-        <w:t>.title</w:t>
+      <w:r>
+        <w:rPr>
+          <w:rFonts w:ascii="Times New Roman" w:eastAsia="Times New Roman" w:hAnsi="Times New Roman" w:cs="Times New Roman"/>
+          <w:b/>
+          <w:bCs/>
+          <w:sz w:val="24"/>
+          <w:szCs w:val="24"/>
+          <w:u w:val="single"/>
+          <w:lang w:val="en-US"/>
+        </w:rPr>
+        <w:t>car.type.title</w:t>
       </w:r>
       <w:proofErr w:type="spellEnd"/>
       <w:r>
@@ -1675,33 +1618,7 @@
           <w:u w:val="single"/>
           <w:lang w:val="en-US"/>
         </w:rPr>
-        <w:t xml:space="preserve"> </w:t>
-      </w:r>
-      <w:proofErr w:type="gramStart"/>
-      <w:r>
-        <w:rPr>
-          <w:rFonts w:ascii="Times New Roman" w:eastAsia="Times New Roman" w:hAnsi="Times New Roman" w:cs="Times New Roman"/>
-          <w:b/>
-          <w:bCs/>
-          <w:sz w:val="24"/>
-          <w:szCs w:val="24"/>
-          <w:u w:val="single"/>
-          <w:lang w:val="en-US"/>
-        </w:rPr>
-        <w:t>%}{</w:t>
-      </w:r>
-      <w:proofErr w:type="gramEnd"/>
-      <w:r>
-        <w:rPr>
-          <w:rFonts w:ascii="Times New Roman" w:eastAsia="Times New Roman" w:hAnsi="Times New Roman" w:cs="Times New Roman"/>
-          <w:b/>
-          <w:bCs/>
-          <w:sz w:val="24"/>
-          <w:szCs w:val="24"/>
-          <w:u w:val="single"/>
-          <w:lang w:val="en-US"/>
-        </w:rPr>
-        <w:t>{</w:t>
+        <w:t xml:space="preserve"> %}{{</w:t>
       </w:r>
       <w:r>
         <w:rPr>
@@ -1843,31 +1760,17 @@
         <w:t>{{</w:t>
       </w:r>
       <w:proofErr w:type="spellStart"/>
-      <w:proofErr w:type="gramStart"/>
-      <w:r>
-        <w:rPr>
-          <w:rFonts w:ascii="Times New Roman" w:eastAsia="Times New Roman" w:hAnsi="Times New Roman" w:cs="Times New Roman"/>
-          <w:b/>
-          <w:bCs/>
-          <w:sz w:val="24"/>
-          <w:szCs w:val="24"/>
-          <w:u w:val="single"/>
-          <w:lang w:val="en-US"/>
-        </w:rPr>
-        <w:t>car.body</w:t>
-      </w:r>
-      <w:proofErr w:type="gramEnd"/>
-      <w:r>
-        <w:rPr>
-          <w:rFonts w:ascii="Times New Roman" w:eastAsia="Times New Roman" w:hAnsi="Times New Roman" w:cs="Times New Roman"/>
-          <w:b/>
-          <w:bCs/>
-          <w:sz w:val="24"/>
-          <w:szCs w:val="24"/>
-          <w:u w:val="single"/>
-          <w:lang w:val="en-US"/>
-        </w:rPr>
-        <w:t>_type.title</w:t>
+      <w:r>
+        <w:rPr>
+          <w:rFonts w:ascii="Times New Roman" w:eastAsia="Times New Roman" w:hAnsi="Times New Roman" w:cs="Times New Roman"/>
+          <w:b/>
+          <w:bCs/>
+          <w:sz w:val="24"/>
+          <w:szCs w:val="24"/>
+          <w:u w:val="single"/>
+          <w:lang w:val="en-US"/>
+        </w:rPr>
+        <w:t>car.body_type.title</w:t>
       </w:r>
       <w:proofErr w:type="spellEnd"/>
       <w:r>
@@ -1976,7 +1879,6 @@
         <w:t>fuel_types</w:t>
       </w:r>
       <w:proofErr w:type="spellEnd"/>
-      <w:proofErr w:type="gramStart"/>
       <w:r>
         <w:rPr>
           <w:rFonts w:ascii="Times New Roman" w:eastAsia="Times New Roman" w:hAnsi="Times New Roman" w:cs="Times New Roman"/>
@@ -1999,20 +1901,7 @@
           <w:u w:val="single"/>
           <w:lang w:val="en-US"/>
         </w:rPr>
-        <w:t>{</w:t>
-      </w:r>
-      <w:proofErr w:type="gramEnd"/>
-      <w:r>
-        <w:rPr>
-          <w:rFonts w:ascii="Times New Roman" w:eastAsia="Times New Roman" w:hAnsi="Times New Roman" w:cs="Times New Roman"/>
-          <w:b/>
-          <w:bCs/>
-          <w:sz w:val="24"/>
-          <w:szCs w:val="24"/>
-          <w:u w:val="single"/>
-          <w:lang w:val="en-US"/>
-        </w:rPr>
-        <w:t>{</w:t>
+        <w:t>{{</w:t>
       </w:r>
       <w:proofErr w:type="spellStart"/>
       <w:r>
@@ -2302,31 +2191,17 @@
         <w:t>{{</w:t>
       </w:r>
       <w:proofErr w:type="spellStart"/>
-      <w:proofErr w:type="gramStart"/>
-      <w:r>
-        <w:rPr>
-          <w:rFonts w:ascii="Times New Roman" w:eastAsia="Times New Roman" w:hAnsi="Times New Roman" w:cs="Times New Roman"/>
-          <w:b/>
-          <w:bCs/>
-          <w:sz w:val="24"/>
-          <w:szCs w:val="24"/>
-          <w:u w:val="single"/>
-          <w:lang w:val="en-US"/>
-        </w:rPr>
-        <w:t>car.made</w:t>
-      </w:r>
-      <w:proofErr w:type="gramEnd"/>
-      <w:r>
-        <w:rPr>
-          <w:rFonts w:ascii="Times New Roman" w:eastAsia="Times New Roman" w:hAnsi="Times New Roman" w:cs="Times New Roman"/>
-          <w:b/>
-          <w:bCs/>
-          <w:sz w:val="24"/>
-          <w:szCs w:val="24"/>
-          <w:u w:val="single"/>
-          <w:lang w:val="en-US"/>
-        </w:rPr>
-        <w:t>_year</w:t>
+      <w:r>
+        <w:rPr>
+          <w:rFonts w:ascii="Times New Roman" w:eastAsia="Times New Roman" w:hAnsi="Times New Roman" w:cs="Times New Roman"/>
+          <w:b/>
+          <w:bCs/>
+          <w:sz w:val="24"/>
+          <w:szCs w:val="24"/>
+          <w:u w:val="single"/>
+          <w:lang w:val="en-US"/>
+        </w:rPr>
+        <w:t>car.made_year</w:t>
       </w:r>
       <w:proofErr w:type="spellEnd"/>
       <w:r>
@@ -2462,27 +2337,15 @@
         <w:t xml:space="preserve">{%if </w:t>
       </w:r>
       <w:proofErr w:type="spellStart"/>
-      <w:proofErr w:type="gramStart"/>
-      <w:r>
-        <w:rPr>
-          <w:rFonts w:ascii="Times New Roman" w:eastAsia="Times New Roman" w:hAnsi="Times New Roman" w:cs="Times New Roman"/>
-          <w:sz w:val="24"/>
-          <w:szCs w:val="24"/>
-          <w:u w:val="single"/>
-          <w:lang w:val="en-US"/>
-        </w:rPr>
-        <w:t>car.chassis</w:t>
-      </w:r>
-      <w:proofErr w:type="gramEnd"/>
-      <w:r>
-        <w:rPr>
-          <w:rFonts w:ascii="Times New Roman" w:eastAsia="Times New Roman" w:hAnsi="Times New Roman" w:cs="Times New Roman"/>
-          <w:sz w:val="24"/>
-          <w:szCs w:val="24"/>
-          <w:u w:val="single"/>
-          <w:lang w:val="en-US"/>
-        </w:rPr>
-        <w:t>_number</w:t>
+      <w:r>
+        <w:rPr>
+          <w:rFonts w:ascii="Times New Roman" w:eastAsia="Times New Roman" w:hAnsi="Times New Roman" w:cs="Times New Roman"/>
+          <w:sz w:val="24"/>
+          <w:szCs w:val="24"/>
+          <w:u w:val="single"/>
+          <w:lang w:val="en-US"/>
+        </w:rPr>
+        <w:t>car.chassis_number</w:t>
       </w:r>
       <w:proofErr w:type="spellEnd"/>
       <w:r>
@@ -2637,31 +2500,17 @@
         <w:t>№ {{</w:t>
       </w:r>
       <w:proofErr w:type="spellStart"/>
-      <w:proofErr w:type="gramStart"/>
-      <w:r>
-        <w:rPr>
-          <w:rFonts w:ascii="Times New Roman" w:eastAsia="Times New Roman" w:hAnsi="Times New Roman" w:cs="Times New Roman"/>
-          <w:b/>
-          <w:bCs/>
-          <w:sz w:val="24"/>
-          <w:szCs w:val="24"/>
-          <w:u w:val="single"/>
-          <w:lang w:val="en-US"/>
-        </w:rPr>
-        <w:t>car.body</w:t>
-      </w:r>
-      <w:proofErr w:type="gramEnd"/>
-      <w:r>
-        <w:rPr>
-          <w:rFonts w:ascii="Times New Roman" w:eastAsia="Times New Roman" w:hAnsi="Times New Roman" w:cs="Times New Roman"/>
-          <w:b/>
-          <w:bCs/>
-          <w:sz w:val="24"/>
-          <w:szCs w:val="24"/>
-          <w:u w:val="single"/>
-          <w:lang w:val="en-US"/>
-        </w:rPr>
-        <w:t>_number</w:t>
+      <w:r>
+        <w:rPr>
+          <w:rFonts w:ascii="Times New Roman" w:eastAsia="Times New Roman" w:hAnsi="Times New Roman" w:cs="Times New Roman"/>
+          <w:b/>
+          <w:bCs/>
+          <w:sz w:val="24"/>
+          <w:szCs w:val="24"/>
+          <w:u w:val="single"/>
+          <w:lang w:val="en-US"/>
+        </w:rPr>
+        <w:t>car.body_number</w:t>
       </w:r>
       <w:proofErr w:type="spellEnd"/>
       <w:r>
@@ -2781,31 +2630,17 @@
         <w:t>№ {{</w:t>
       </w:r>
       <w:proofErr w:type="spellStart"/>
-      <w:proofErr w:type="gramStart"/>
-      <w:r>
-        <w:rPr>
-          <w:rFonts w:ascii="Times New Roman" w:eastAsia="Times New Roman" w:hAnsi="Times New Roman" w:cs="Times New Roman"/>
-          <w:b/>
-          <w:bCs/>
-          <w:sz w:val="24"/>
-          <w:szCs w:val="24"/>
-          <w:u w:val="single"/>
-          <w:lang w:val="en-US"/>
-        </w:rPr>
-        <w:t>car.engine</w:t>
-      </w:r>
-      <w:proofErr w:type="gramEnd"/>
-      <w:r>
-        <w:rPr>
-          <w:rFonts w:ascii="Times New Roman" w:eastAsia="Times New Roman" w:hAnsi="Times New Roman" w:cs="Times New Roman"/>
-          <w:b/>
-          <w:bCs/>
-          <w:sz w:val="24"/>
-          <w:szCs w:val="24"/>
-          <w:u w:val="single"/>
-          <w:lang w:val="en-US"/>
-        </w:rPr>
-        <w:t>_number</w:t>
+      <w:r>
+        <w:rPr>
+          <w:rFonts w:ascii="Times New Roman" w:eastAsia="Times New Roman" w:hAnsi="Times New Roman" w:cs="Times New Roman"/>
+          <w:b/>
+          <w:bCs/>
+          <w:sz w:val="24"/>
+          <w:szCs w:val="24"/>
+          <w:u w:val="single"/>
+          <w:lang w:val="en-US"/>
+        </w:rPr>
+        <w:t>car.engine_number</w:t>
       </w:r>
       <w:proofErr w:type="spellEnd"/>
       <w:r>
@@ -2913,31 +2748,17 @@
         <w:t>{{</w:t>
       </w:r>
       <w:proofErr w:type="spellStart"/>
-      <w:proofErr w:type="gramStart"/>
-      <w:r>
-        <w:rPr>
-          <w:rFonts w:ascii="Times New Roman" w:eastAsia="Times New Roman" w:hAnsi="Times New Roman" w:cs="Times New Roman"/>
-          <w:b/>
-          <w:bCs/>
-          <w:sz w:val="24"/>
-          <w:szCs w:val="24"/>
-          <w:u w:val="single"/>
-          <w:lang w:val="en-US"/>
-        </w:rPr>
-        <w:t>car.engine</w:t>
-      </w:r>
-      <w:proofErr w:type="gramEnd"/>
-      <w:r>
-        <w:rPr>
-          <w:rFonts w:ascii="Times New Roman" w:eastAsia="Times New Roman" w:hAnsi="Times New Roman" w:cs="Times New Roman"/>
-          <w:b/>
-          <w:bCs/>
-          <w:sz w:val="24"/>
-          <w:szCs w:val="24"/>
-          <w:u w:val="single"/>
-          <w:lang w:val="en-US"/>
-        </w:rPr>
-        <w:t>_power</w:t>
+      <w:r>
+        <w:rPr>
+          <w:rFonts w:ascii="Times New Roman" w:eastAsia="Times New Roman" w:hAnsi="Times New Roman" w:cs="Times New Roman"/>
+          <w:b/>
+          <w:bCs/>
+          <w:sz w:val="24"/>
+          <w:szCs w:val="24"/>
+          <w:u w:val="single"/>
+          <w:lang w:val="en-US"/>
+        </w:rPr>
+        <w:t>car.engine_power</w:t>
       </w:r>
       <w:proofErr w:type="spellEnd"/>
       <w:r>
@@ -3076,31 +2897,17 @@
         <w:t>{{</w:t>
       </w:r>
       <w:proofErr w:type="spellStart"/>
-      <w:proofErr w:type="gramStart"/>
-      <w:r>
-        <w:rPr>
-          <w:rFonts w:ascii="Times New Roman" w:eastAsia="Times New Roman" w:hAnsi="Times New Roman" w:cs="Times New Roman"/>
-          <w:b/>
-          <w:bCs/>
-          <w:sz w:val="24"/>
-          <w:szCs w:val="24"/>
-          <w:u w:val="single"/>
-          <w:lang w:val="en-US"/>
-        </w:rPr>
-        <w:t>car.color</w:t>
-      </w:r>
-      <w:proofErr w:type="gramEnd"/>
-      <w:r>
-        <w:rPr>
-          <w:rFonts w:ascii="Times New Roman" w:eastAsia="Times New Roman" w:hAnsi="Times New Roman" w:cs="Times New Roman"/>
-          <w:b/>
-          <w:bCs/>
-          <w:sz w:val="24"/>
-          <w:szCs w:val="24"/>
-          <w:u w:val="single"/>
-          <w:lang w:val="en-US"/>
-        </w:rPr>
-        <w:t>.title</w:t>
+      <w:r>
+        <w:rPr>
+          <w:rFonts w:ascii="Times New Roman" w:eastAsia="Times New Roman" w:hAnsi="Times New Roman" w:cs="Times New Roman"/>
+          <w:b/>
+          <w:bCs/>
+          <w:sz w:val="24"/>
+          <w:szCs w:val="24"/>
+          <w:u w:val="single"/>
+          <w:lang w:val="en-US"/>
+        </w:rPr>
+        <w:t>car.color.title</w:t>
       </w:r>
       <w:proofErr w:type="spellEnd"/>
       <w:r>
@@ -3235,25 +3042,14 @@
         <w:t xml:space="preserve">{%if </w:t>
       </w:r>
       <w:proofErr w:type="spellStart"/>
-      <w:proofErr w:type="gramStart"/>
-      <w:r>
-        <w:rPr>
-          <w:rFonts w:ascii="Times New Roman" w:eastAsia="Times New Roman" w:hAnsi="Times New Roman" w:cs="Times New Roman"/>
-          <w:sz w:val="24"/>
-          <w:szCs w:val="24"/>
-          <w:lang w:val="en-US"/>
-        </w:rPr>
-        <w:t>car.full</w:t>
-      </w:r>
-      <w:proofErr w:type="gramEnd"/>
-      <w:r>
-        <w:rPr>
-          <w:rFonts w:ascii="Times New Roman" w:eastAsia="Times New Roman" w:hAnsi="Times New Roman" w:cs="Times New Roman"/>
-          <w:sz w:val="24"/>
-          <w:szCs w:val="24"/>
-          <w:lang w:val="en-US"/>
-        </w:rPr>
-        <w:t>_weight</w:t>
+      <w:r>
+        <w:rPr>
+          <w:rFonts w:ascii="Times New Roman" w:eastAsia="Times New Roman" w:hAnsi="Times New Roman" w:cs="Times New Roman"/>
+          <w:sz w:val="24"/>
+          <w:szCs w:val="24"/>
+          <w:lang w:val="en-US"/>
+        </w:rPr>
+        <w:t>car.full_weight</w:t>
       </w:r>
       <w:proofErr w:type="spellEnd"/>
       <w:r>
@@ -3429,25 +3225,14 @@
         <w:t xml:space="preserve">{%if </w:t>
       </w:r>
       <w:proofErr w:type="spellStart"/>
-      <w:proofErr w:type="gramStart"/>
-      <w:r>
-        <w:rPr>
-          <w:rFonts w:ascii="Times New Roman" w:eastAsia="Times New Roman" w:hAnsi="Times New Roman" w:cs="Times New Roman"/>
-          <w:sz w:val="24"/>
-          <w:szCs w:val="24"/>
-          <w:lang w:val="en-US"/>
-        </w:rPr>
-        <w:t>car.empty</w:t>
-      </w:r>
-      <w:proofErr w:type="gramEnd"/>
-      <w:r>
-        <w:rPr>
-          <w:rFonts w:ascii="Times New Roman" w:eastAsia="Times New Roman" w:hAnsi="Times New Roman" w:cs="Times New Roman"/>
-          <w:sz w:val="24"/>
-          <w:szCs w:val="24"/>
-          <w:lang w:val="en-US"/>
-        </w:rPr>
-        <w:t>_weight</w:t>
+      <w:r>
+        <w:rPr>
+          <w:rFonts w:ascii="Times New Roman" w:eastAsia="Times New Roman" w:hAnsi="Times New Roman" w:cs="Times New Roman"/>
+          <w:sz w:val="24"/>
+          <w:szCs w:val="24"/>
+          <w:lang w:val="en-US"/>
+        </w:rPr>
+        <w:t>car.empty_weight</w:t>
       </w:r>
       <w:proofErr w:type="spellEnd"/>
       <w:r>
@@ -3862,7 +3647,6 @@
         <w:t xml:space="preserve"> </w:t>
       </w:r>
       <w:proofErr w:type="spellStart"/>
-      <w:proofErr w:type="gramStart"/>
       <w:r>
         <w:rPr>
           <w:rFonts w:ascii="Times New Roman" w:eastAsia="Times New Roman" w:hAnsi="Times New Roman" w:cs="Times New Roman"/>
@@ -3880,17 +3664,7 @@
           <w:szCs w:val="24"/>
           <w:lang w:val="en-US"/>
         </w:rPr>
-        <w:t>:_</w:t>
-      </w:r>
-      <w:proofErr w:type="gramEnd"/>
-      <w:r>
-        <w:rPr>
-          <w:rFonts w:ascii="Times New Roman" w:eastAsia="Times New Roman" w:hAnsi="Times New Roman" w:cs="Times New Roman"/>
-          <w:sz w:val="24"/>
-          <w:szCs w:val="24"/>
-          <w:lang w:val="en-US"/>
-        </w:rPr>
-        <w:t>_______________________</w:t>
+        <w:t>:________________________</w:t>
       </w:r>
     </w:p>
     <w:p>
@@ -4480,29 +4254,7 @@
           <w:u w:val="single"/>
           <w:lang w:val="en-US"/>
         </w:rPr>
-        <w:t xml:space="preserve"> </w:t>
-      </w:r>
-      <w:proofErr w:type="gramStart"/>
-      <w:r>
-        <w:rPr>
-          <w:rFonts w:ascii="Times New Roman" w:eastAsia="Times New Roman" w:hAnsi="Times New Roman" w:cs="Times New Roman"/>
-          <w:b/>
-          <w:bCs/>
-          <w:u w:val="single"/>
-          <w:lang w:val="en-US"/>
-        </w:rPr>
-        <w:t>%}{</w:t>
-      </w:r>
-      <w:proofErr w:type="gramEnd"/>
-      <w:r>
-        <w:rPr>
-          <w:rFonts w:ascii="Times New Roman" w:eastAsia="Times New Roman" w:hAnsi="Times New Roman" w:cs="Times New Roman"/>
-          <w:b/>
-          <w:bCs/>
-          <w:u w:val="single"/>
-          <w:lang w:val="en-US"/>
-        </w:rPr>
-        <w:t>{</w:t>
+        <w:t xml:space="preserve"> %}{{</w:t>
       </w:r>
       <w:proofErr w:type="spellStart"/>
       <w:r>
@@ -4612,14 +4364,81 @@
           <w:rFonts w:ascii="Times New Roman" w:eastAsia="Times New Roman" w:hAnsi="Times New Roman" w:cs="Times New Roman"/>
           <w:lang w:val="en-US"/>
         </w:rPr>
-        <w:t>: ____________________________________________________</w:t>
-      </w:r>
-      <w:r>
-        <w:rPr>
-          <w:rFonts w:ascii="Times New Roman" w:eastAsia="Times New Roman" w:hAnsi="Times New Roman" w:cs="Times New Roman"/>
-          <w:lang w:val="en-US"/>
-        </w:rPr>
-        <w:t>_______________</w:t>
+        <w:t xml:space="preserve">: </w:t>
+      </w:r>
+      <w:r>
+        <w:rPr>
+          <w:rFonts w:ascii="Times New Roman" w:eastAsia="Times New Roman" w:hAnsi="Times New Roman" w:cs="Times New Roman"/>
+          <w:b/>
+          <w:bCs/>
+          <w:u w:val="single"/>
+          <w:lang w:val="en-US"/>
+        </w:rPr>
+        <w:t>{</w:t>
+      </w:r>
+      <w:r>
+        <w:rPr>
+          <w:rFonts w:ascii="Times New Roman" w:eastAsia="Times New Roman" w:hAnsi="Times New Roman" w:cs="Times New Roman"/>
+          <w:b/>
+          <w:bCs/>
+          <w:sz w:val="24"/>
+          <w:szCs w:val="24"/>
+          <w:u w:val="single"/>
+          <w:lang w:val="en-US"/>
+        </w:rPr>
+        <w:t xml:space="preserve">%if </w:t>
+      </w:r>
+      <w:proofErr w:type="spellStart"/>
+      <w:r>
+        <w:rPr>
+          <w:rFonts w:ascii="Times New Roman" w:eastAsia="Times New Roman" w:hAnsi="Times New Roman" w:cs="Times New Roman"/>
+          <w:b/>
+          <w:bCs/>
+          <w:sz w:val="24"/>
+          <w:szCs w:val="24"/>
+          <w:u w:val="single"/>
+          <w:lang w:val="en-US"/>
+        </w:rPr>
+        <w:t>given_technical_passport</w:t>
+      </w:r>
+      <w:proofErr w:type="spellEnd"/>
+      <w:r>
+        <w:rPr>
+          <w:rFonts w:ascii="Times New Roman" w:eastAsia="Times New Roman" w:hAnsi="Times New Roman" w:cs="Times New Roman"/>
+          <w:b/>
+          <w:bCs/>
+          <w:sz w:val="24"/>
+          <w:szCs w:val="24"/>
+          <w:u w:val="single"/>
+          <w:lang w:val="en-US"/>
+        </w:rPr>
+        <w:t xml:space="preserve"> %}{{</w:t>
+      </w:r>
+      <w:proofErr w:type="spellStart"/>
+      <w:r>
+        <w:rPr>
+          <w:rFonts w:ascii="Times New Roman" w:eastAsia="Times New Roman" w:hAnsi="Times New Roman" w:cs="Times New Roman"/>
+          <w:b/>
+          <w:bCs/>
+          <w:sz w:val="24"/>
+          <w:szCs w:val="24"/>
+          <w:u w:val="single"/>
+          <w:lang w:val="en-US"/>
+        </w:rPr>
+        <w:t>given_technical_passport</w:t>
+      </w:r>
+      <w:proofErr w:type="spellEnd"/>
+      <w:r>
+        <w:rPr>
+          <w:rFonts w:ascii="Times New Roman" w:eastAsia="Times New Roman" w:hAnsi="Times New Roman" w:cs="Times New Roman"/>
+          <w:b/>
+          <w:bCs/>
+          <w:sz w:val="24"/>
+          <w:szCs w:val="24"/>
+          <w:u w:val="single"/>
+          <w:lang w:val="en-US"/>
+        </w:rPr>
+        <w:t>}}{%endif%}</w:t>
       </w:r>
     </w:p>
     <w:p>
@@ -4798,25 +4617,7 @@
           <w:szCs w:val="14"/>
           <w:lang w:val="en-US"/>
         </w:rPr>
-        <w:t xml:space="preserve"> uchun                                                                                                                                                                   </w:t>
-      </w:r>
-      <w:proofErr w:type="gramStart"/>
-      <w:r>
-        <w:rPr>
-          <w:sz w:val="14"/>
-          <w:szCs w:val="14"/>
-          <w:lang w:val="en-US"/>
-        </w:rPr>
-        <w:t xml:space="preserve">   “</w:t>
-      </w:r>
-      <w:proofErr w:type="gramEnd"/>
-      <w:r>
-        <w:rPr>
-          <w:sz w:val="14"/>
-          <w:szCs w:val="14"/>
-          <w:lang w:val="en-US"/>
-        </w:rPr>
-        <w:t xml:space="preserve">IL </w:t>
+        <w:t xml:space="preserve"> uchun                                                                                                                                                                      “IL </w:t>
       </w:r>
       <w:proofErr w:type="spellStart"/>
       <w:r>

</xml_diff>

<commit_message>
added section in docx
</commit_message>
<xml_diff>
--- a/static/online/account_statement/account_statement_legal.docx
+++ b/static/online/account_statement/account_statement_legal.docx
@@ -78,7 +78,6 @@
         <w:t>{{</w:t>
       </w:r>
       <w:proofErr w:type="spellStart"/>
-      <w:proofErr w:type="gramStart"/>
       <w:r>
         <w:rPr>
           <w:rFonts w:ascii="Times New Roman" w:eastAsia="Times New Roman" w:hAnsi="Times New Roman" w:cs="Times New Roman"/>
@@ -91,7 +90,6 @@
         <w:t>org.title</w:t>
       </w:r>
       <w:proofErr w:type="spellEnd"/>
-      <w:proofErr w:type="gramEnd"/>
       <w:r>
         <w:rPr>
           <w:rFonts w:ascii="Times New Roman" w:eastAsia="Times New Roman" w:hAnsi="Times New Roman" w:cs="Times New Roman"/>
@@ -127,7 +125,6 @@
         <w:t>{{</w:t>
       </w:r>
       <w:proofErr w:type="spellStart"/>
-      <w:proofErr w:type="gramStart"/>
       <w:r>
         <w:rPr>
           <w:rFonts w:ascii="Times New Roman" w:eastAsia="Times New Roman" w:hAnsi="Times New Roman" w:cs="Times New Roman"/>
@@ -137,9 +134,8 @@
           <w:u w:val="single"/>
           <w:lang w:val="en-US"/>
         </w:rPr>
-        <w:t>user.region</w:t>
-      </w:r>
-      <w:proofErr w:type="gramEnd"/>
+        <w:t>section</w:t>
+      </w:r>
       <w:r>
         <w:rPr>
           <w:rFonts w:ascii="Times New Roman" w:eastAsia="Times New Roman" w:hAnsi="Times New Roman" w:cs="Times New Roman"/>
@@ -171,7 +167,7 @@
           <w:szCs w:val="28"/>
           <w:lang w:val="en-US"/>
         </w:rPr>
-        <w:t xml:space="preserve"> YHXB </w:t>
+        <w:t xml:space="preserve"> </w:t>
       </w:r>
       <w:proofErr w:type="spellStart"/>
       <w:r>
@@ -278,27 +274,15 @@
         <w:t>{{</w:t>
       </w:r>
       <w:proofErr w:type="spellStart"/>
-      <w:proofErr w:type="gramStart"/>
-      <w:r>
-        <w:rPr>
-          <w:rFonts w:ascii="Times New Roman" w:eastAsia="Times New Roman" w:hAnsi="Times New Roman" w:cs="Times New Roman"/>
-          <w:sz w:val="24"/>
-          <w:szCs w:val="24"/>
-          <w:u w:val="single"/>
-          <w:lang w:val="en-US"/>
-        </w:rPr>
-        <w:t>org.legal</w:t>
-      </w:r>
-      <w:proofErr w:type="gramEnd"/>
-      <w:r>
-        <w:rPr>
-          <w:rFonts w:ascii="Times New Roman" w:eastAsia="Times New Roman" w:hAnsi="Times New Roman" w:cs="Times New Roman"/>
-          <w:sz w:val="24"/>
-          <w:szCs w:val="24"/>
-          <w:u w:val="single"/>
-          <w:lang w:val="en-US"/>
-        </w:rPr>
-        <w:t>_address</w:t>
+      <w:r>
+        <w:rPr>
+          <w:rFonts w:ascii="Times New Roman" w:eastAsia="Times New Roman" w:hAnsi="Times New Roman" w:cs="Times New Roman"/>
+          <w:sz w:val="24"/>
+          <w:szCs w:val="24"/>
+          <w:u w:val="single"/>
+          <w:lang w:val="en-US"/>
+        </w:rPr>
+        <w:t>org.legal_address</w:t>
       </w:r>
       <w:proofErr w:type="spellEnd"/>
       <w:r>
@@ -423,27 +407,15 @@
         <w:t>{{</w:t>
       </w:r>
       <w:proofErr w:type="spellStart"/>
-      <w:proofErr w:type="gramStart"/>
-      <w:r>
-        <w:rPr>
-          <w:rFonts w:ascii="Times New Roman" w:eastAsia="Times New Roman" w:hAnsi="Times New Roman" w:cs="Times New Roman"/>
-          <w:sz w:val="24"/>
-          <w:szCs w:val="24"/>
-          <w:u w:val="single"/>
-          <w:lang w:val="en-US"/>
-        </w:rPr>
-        <w:t>org.address</w:t>
-      </w:r>
-      <w:proofErr w:type="gramEnd"/>
-      <w:r>
-        <w:rPr>
-          <w:rFonts w:ascii="Times New Roman" w:eastAsia="Times New Roman" w:hAnsi="Times New Roman" w:cs="Times New Roman"/>
-          <w:sz w:val="24"/>
-          <w:szCs w:val="24"/>
-          <w:u w:val="single"/>
-          <w:lang w:val="en-US"/>
-        </w:rPr>
-        <w:t>_of_garage</w:t>
+      <w:r>
+        <w:rPr>
+          <w:rFonts w:ascii="Times New Roman" w:eastAsia="Times New Roman" w:hAnsi="Times New Roman" w:cs="Times New Roman"/>
+          <w:sz w:val="24"/>
+          <w:szCs w:val="24"/>
+          <w:u w:val="single"/>
+          <w:lang w:val="en-US"/>
+        </w:rPr>
+        <w:t>org.address_of_garage</w:t>
       </w:r>
       <w:proofErr w:type="spellEnd"/>
       <w:r>
@@ -1639,33 +1611,7 @@
           <w:u w:val="single"/>
           <w:lang w:val="en-US"/>
         </w:rPr>
-        <w:t xml:space="preserve"> </w:t>
-      </w:r>
-      <w:proofErr w:type="gramStart"/>
-      <w:r>
-        <w:rPr>
-          <w:rFonts w:ascii="Times New Roman" w:eastAsia="Times New Roman" w:hAnsi="Times New Roman" w:cs="Times New Roman"/>
-          <w:b/>
-          <w:bCs/>
-          <w:sz w:val="24"/>
-          <w:szCs w:val="24"/>
-          <w:u w:val="single"/>
-          <w:lang w:val="en-US"/>
-        </w:rPr>
-        <w:t>%}{</w:t>
-      </w:r>
-      <w:proofErr w:type="gramEnd"/>
-      <w:r>
-        <w:rPr>
-          <w:rFonts w:ascii="Times New Roman" w:eastAsia="Times New Roman" w:hAnsi="Times New Roman" w:cs="Times New Roman"/>
-          <w:b/>
-          <w:bCs/>
-          <w:sz w:val="24"/>
-          <w:szCs w:val="24"/>
-          <w:u w:val="single"/>
-          <w:lang w:val="en-US"/>
-        </w:rPr>
-        <w:t>{</w:t>
+        <w:t xml:space="preserve"> %}{{</w:t>
       </w:r>
       <w:r>
         <w:rPr>
@@ -1898,27 +1844,7 @@
           <w:szCs w:val="24"/>
           <w:lang w:val="en-US"/>
         </w:rPr>
-        <w:t xml:space="preserve"> </w:t>
-      </w:r>
-      <w:proofErr w:type="spellStart"/>
-      <w:r>
-        <w:rPr>
-          <w:rFonts w:ascii="Times New Roman" w:eastAsia="Times New Roman" w:hAnsi="Times New Roman" w:cs="Times New Roman"/>
-          <w:sz w:val="24"/>
-          <w:szCs w:val="24"/>
-          <w:lang w:val="en-US"/>
-        </w:rPr>
-        <w:t>turi</w:t>
-      </w:r>
-      <w:proofErr w:type="spellEnd"/>
-      <w:r>
-        <w:rPr>
-          <w:rFonts w:ascii="Times New Roman" w:eastAsia="Times New Roman" w:hAnsi="Times New Roman" w:cs="Times New Roman"/>
-          <w:sz w:val="24"/>
-          <w:szCs w:val="24"/>
-          <w:lang w:val="en-US"/>
-        </w:rPr>
-        <w:t xml:space="preserve">: </w:t>
+        <w:t xml:space="preserve"> turi: </w:t>
       </w:r>
       <w:r>
         <w:rPr>
@@ -2404,27 +2330,15 @@
         <w:t xml:space="preserve">{%if </w:t>
       </w:r>
       <w:proofErr w:type="spellStart"/>
-      <w:proofErr w:type="gramStart"/>
-      <w:r>
-        <w:rPr>
-          <w:rFonts w:ascii="Times New Roman" w:eastAsia="Times New Roman" w:hAnsi="Times New Roman" w:cs="Times New Roman"/>
-          <w:sz w:val="24"/>
-          <w:szCs w:val="24"/>
-          <w:u w:val="single"/>
-          <w:lang w:val="en-US"/>
-        </w:rPr>
-        <w:t>car.chassis</w:t>
-      </w:r>
-      <w:proofErr w:type="gramEnd"/>
-      <w:r>
-        <w:rPr>
-          <w:rFonts w:ascii="Times New Roman" w:eastAsia="Times New Roman" w:hAnsi="Times New Roman" w:cs="Times New Roman"/>
-          <w:sz w:val="24"/>
-          <w:szCs w:val="24"/>
-          <w:u w:val="single"/>
-          <w:lang w:val="en-US"/>
-        </w:rPr>
-        <w:t>_number</w:t>
+      <w:r>
+        <w:rPr>
+          <w:rFonts w:ascii="Times New Roman" w:eastAsia="Times New Roman" w:hAnsi="Times New Roman" w:cs="Times New Roman"/>
+          <w:sz w:val="24"/>
+          <w:szCs w:val="24"/>
+          <w:u w:val="single"/>
+          <w:lang w:val="en-US"/>
+        </w:rPr>
+        <w:t>car.chassis_number</w:t>
       </w:r>
       <w:proofErr w:type="spellEnd"/>
       <w:r>
@@ -2579,31 +2493,17 @@
         <w:t>№ {{</w:t>
       </w:r>
       <w:proofErr w:type="spellStart"/>
-      <w:proofErr w:type="gramStart"/>
-      <w:r>
-        <w:rPr>
-          <w:rFonts w:ascii="Times New Roman" w:eastAsia="Times New Roman" w:hAnsi="Times New Roman" w:cs="Times New Roman"/>
-          <w:b/>
-          <w:bCs/>
-          <w:sz w:val="24"/>
-          <w:szCs w:val="24"/>
-          <w:u w:val="single"/>
-          <w:lang w:val="en-US"/>
-        </w:rPr>
-        <w:t>car.body</w:t>
-      </w:r>
-      <w:proofErr w:type="gramEnd"/>
-      <w:r>
-        <w:rPr>
-          <w:rFonts w:ascii="Times New Roman" w:eastAsia="Times New Roman" w:hAnsi="Times New Roman" w:cs="Times New Roman"/>
-          <w:b/>
-          <w:bCs/>
-          <w:sz w:val="24"/>
-          <w:szCs w:val="24"/>
-          <w:u w:val="single"/>
-          <w:lang w:val="en-US"/>
-        </w:rPr>
-        <w:t>_number</w:t>
+      <w:r>
+        <w:rPr>
+          <w:rFonts w:ascii="Times New Roman" w:eastAsia="Times New Roman" w:hAnsi="Times New Roman" w:cs="Times New Roman"/>
+          <w:b/>
+          <w:bCs/>
+          <w:sz w:val="24"/>
+          <w:szCs w:val="24"/>
+          <w:u w:val="single"/>
+          <w:lang w:val="en-US"/>
+        </w:rPr>
+        <w:t>car.body_number</w:t>
       </w:r>
       <w:proofErr w:type="spellEnd"/>
       <w:r>
@@ -2723,31 +2623,17 @@
         <w:t>№ {{</w:t>
       </w:r>
       <w:proofErr w:type="spellStart"/>
-      <w:proofErr w:type="gramStart"/>
-      <w:r>
-        <w:rPr>
-          <w:rFonts w:ascii="Times New Roman" w:eastAsia="Times New Roman" w:hAnsi="Times New Roman" w:cs="Times New Roman"/>
-          <w:b/>
-          <w:bCs/>
-          <w:sz w:val="24"/>
-          <w:szCs w:val="24"/>
-          <w:u w:val="single"/>
-          <w:lang w:val="en-US"/>
-        </w:rPr>
-        <w:t>car.engine</w:t>
-      </w:r>
-      <w:proofErr w:type="gramEnd"/>
-      <w:r>
-        <w:rPr>
-          <w:rFonts w:ascii="Times New Roman" w:eastAsia="Times New Roman" w:hAnsi="Times New Roman" w:cs="Times New Roman"/>
-          <w:b/>
-          <w:bCs/>
-          <w:sz w:val="24"/>
-          <w:szCs w:val="24"/>
-          <w:u w:val="single"/>
-          <w:lang w:val="en-US"/>
-        </w:rPr>
-        <w:t>_number</w:t>
+      <w:r>
+        <w:rPr>
+          <w:rFonts w:ascii="Times New Roman" w:eastAsia="Times New Roman" w:hAnsi="Times New Roman" w:cs="Times New Roman"/>
+          <w:b/>
+          <w:bCs/>
+          <w:sz w:val="24"/>
+          <w:szCs w:val="24"/>
+          <w:u w:val="single"/>
+          <w:lang w:val="en-US"/>
+        </w:rPr>
+        <w:t>car.engine_number</w:t>
       </w:r>
       <w:proofErr w:type="spellEnd"/>
       <w:r>
@@ -2855,31 +2741,17 @@
         <w:t>{{</w:t>
       </w:r>
       <w:proofErr w:type="spellStart"/>
-      <w:proofErr w:type="gramStart"/>
-      <w:r>
-        <w:rPr>
-          <w:rFonts w:ascii="Times New Roman" w:eastAsia="Times New Roman" w:hAnsi="Times New Roman" w:cs="Times New Roman"/>
-          <w:b/>
-          <w:bCs/>
-          <w:sz w:val="24"/>
-          <w:szCs w:val="24"/>
-          <w:u w:val="single"/>
-          <w:lang w:val="en-US"/>
-        </w:rPr>
-        <w:t>car.engine</w:t>
-      </w:r>
-      <w:proofErr w:type="gramEnd"/>
-      <w:r>
-        <w:rPr>
-          <w:rFonts w:ascii="Times New Roman" w:eastAsia="Times New Roman" w:hAnsi="Times New Roman" w:cs="Times New Roman"/>
-          <w:b/>
-          <w:bCs/>
-          <w:sz w:val="24"/>
-          <w:szCs w:val="24"/>
-          <w:u w:val="single"/>
-          <w:lang w:val="en-US"/>
-        </w:rPr>
-        <w:t>_power</w:t>
+      <w:r>
+        <w:rPr>
+          <w:rFonts w:ascii="Times New Roman" w:eastAsia="Times New Roman" w:hAnsi="Times New Roman" w:cs="Times New Roman"/>
+          <w:b/>
+          <w:bCs/>
+          <w:sz w:val="24"/>
+          <w:szCs w:val="24"/>
+          <w:u w:val="single"/>
+          <w:lang w:val="en-US"/>
+        </w:rPr>
+        <w:t>car.engine_power</w:t>
       </w:r>
       <w:proofErr w:type="spellEnd"/>
       <w:r>
@@ -3018,31 +2890,17 @@
         <w:t>{{</w:t>
       </w:r>
       <w:proofErr w:type="spellStart"/>
-      <w:proofErr w:type="gramStart"/>
-      <w:r>
-        <w:rPr>
-          <w:rFonts w:ascii="Times New Roman" w:eastAsia="Times New Roman" w:hAnsi="Times New Roman" w:cs="Times New Roman"/>
-          <w:b/>
-          <w:bCs/>
-          <w:sz w:val="24"/>
-          <w:szCs w:val="24"/>
-          <w:u w:val="single"/>
-          <w:lang w:val="en-US"/>
-        </w:rPr>
-        <w:t>car.color</w:t>
-      </w:r>
-      <w:proofErr w:type="gramEnd"/>
-      <w:r>
-        <w:rPr>
-          <w:rFonts w:ascii="Times New Roman" w:eastAsia="Times New Roman" w:hAnsi="Times New Roman" w:cs="Times New Roman"/>
-          <w:b/>
-          <w:bCs/>
-          <w:sz w:val="24"/>
-          <w:szCs w:val="24"/>
-          <w:u w:val="single"/>
-          <w:lang w:val="en-US"/>
-        </w:rPr>
-        <w:t>.title</w:t>
+      <w:r>
+        <w:rPr>
+          <w:rFonts w:ascii="Times New Roman" w:eastAsia="Times New Roman" w:hAnsi="Times New Roman" w:cs="Times New Roman"/>
+          <w:b/>
+          <w:bCs/>
+          <w:sz w:val="24"/>
+          <w:szCs w:val="24"/>
+          <w:u w:val="single"/>
+          <w:lang w:val="en-US"/>
+        </w:rPr>
+        <w:t>car.color.title</w:t>
       </w:r>
       <w:proofErr w:type="spellEnd"/>
       <w:r>
@@ -3177,25 +3035,14 @@
         <w:t xml:space="preserve">{%if </w:t>
       </w:r>
       <w:proofErr w:type="spellStart"/>
-      <w:proofErr w:type="gramStart"/>
-      <w:r>
-        <w:rPr>
-          <w:rFonts w:ascii="Times New Roman" w:eastAsia="Times New Roman" w:hAnsi="Times New Roman" w:cs="Times New Roman"/>
-          <w:sz w:val="24"/>
-          <w:szCs w:val="24"/>
-          <w:lang w:val="en-US"/>
-        </w:rPr>
-        <w:t>car.full</w:t>
-      </w:r>
-      <w:proofErr w:type="gramEnd"/>
-      <w:r>
-        <w:rPr>
-          <w:rFonts w:ascii="Times New Roman" w:eastAsia="Times New Roman" w:hAnsi="Times New Roman" w:cs="Times New Roman"/>
-          <w:sz w:val="24"/>
-          <w:szCs w:val="24"/>
-          <w:lang w:val="en-US"/>
-        </w:rPr>
-        <w:t>_weight</w:t>
+      <w:r>
+        <w:rPr>
+          <w:rFonts w:ascii="Times New Roman" w:eastAsia="Times New Roman" w:hAnsi="Times New Roman" w:cs="Times New Roman"/>
+          <w:sz w:val="24"/>
+          <w:szCs w:val="24"/>
+          <w:lang w:val="en-US"/>
+        </w:rPr>
+        <w:t>car.full_weight</w:t>
       </w:r>
       <w:proofErr w:type="spellEnd"/>
       <w:r>
@@ -3371,25 +3218,14 @@
         <w:t xml:space="preserve">{%if </w:t>
       </w:r>
       <w:proofErr w:type="spellStart"/>
-      <w:proofErr w:type="gramStart"/>
-      <w:r>
-        <w:rPr>
-          <w:rFonts w:ascii="Times New Roman" w:eastAsia="Times New Roman" w:hAnsi="Times New Roman" w:cs="Times New Roman"/>
-          <w:sz w:val="24"/>
-          <w:szCs w:val="24"/>
-          <w:lang w:val="en-US"/>
-        </w:rPr>
-        <w:t>car.empty</w:t>
-      </w:r>
-      <w:proofErr w:type="gramEnd"/>
-      <w:r>
-        <w:rPr>
-          <w:rFonts w:ascii="Times New Roman" w:eastAsia="Times New Roman" w:hAnsi="Times New Roman" w:cs="Times New Roman"/>
-          <w:sz w:val="24"/>
-          <w:szCs w:val="24"/>
-          <w:lang w:val="en-US"/>
-        </w:rPr>
-        <w:t>_weight</w:t>
+      <w:r>
+        <w:rPr>
+          <w:rFonts w:ascii="Times New Roman" w:eastAsia="Times New Roman" w:hAnsi="Times New Roman" w:cs="Times New Roman"/>
+          <w:sz w:val="24"/>
+          <w:szCs w:val="24"/>
+          <w:lang w:val="en-US"/>
+        </w:rPr>
+        <w:t>car.empty_weight</w:t>
       </w:r>
       <w:proofErr w:type="spellEnd"/>
       <w:r>
@@ -3804,7 +3640,6 @@
         <w:t xml:space="preserve"> </w:t>
       </w:r>
       <w:proofErr w:type="spellStart"/>
-      <w:proofErr w:type="gramStart"/>
       <w:r>
         <w:rPr>
           <w:rFonts w:ascii="Times New Roman" w:eastAsia="Times New Roman" w:hAnsi="Times New Roman" w:cs="Times New Roman"/>
@@ -3822,17 +3657,7 @@
           <w:szCs w:val="24"/>
           <w:lang w:val="en-US"/>
         </w:rPr>
-        <w:t>:_</w:t>
-      </w:r>
-      <w:proofErr w:type="gramEnd"/>
-      <w:r>
-        <w:rPr>
-          <w:rFonts w:ascii="Times New Roman" w:eastAsia="Times New Roman" w:hAnsi="Times New Roman" w:cs="Times New Roman"/>
-          <w:sz w:val="24"/>
-          <w:szCs w:val="24"/>
-          <w:lang w:val="en-US"/>
-        </w:rPr>
-        <w:t>_______________________</w:t>
+        <w:t>:________________________</w:t>
       </w:r>
     </w:p>
     <w:p>
@@ -3890,27 +3715,7 @@
           <w:szCs w:val="24"/>
           <w:lang w:val="en-US"/>
         </w:rPr>
-        <w:t xml:space="preserve"> </w:t>
-      </w:r>
-      <w:proofErr w:type="spellStart"/>
-      <w:r>
-        <w:rPr>
-          <w:rFonts w:ascii="Times New Roman" w:eastAsia="Times New Roman" w:hAnsi="Times New Roman" w:cs="Times New Roman"/>
-          <w:sz w:val="24"/>
-          <w:szCs w:val="24"/>
-          <w:lang w:val="en-US"/>
-        </w:rPr>
-        <w:t>boshlig’i</w:t>
-      </w:r>
-      <w:proofErr w:type="spellEnd"/>
-      <w:r>
-        <w:rPr>
-          <w:rFonts w:ascii="Times New Roman" w:eastAsia="Times New Roman" w:hAnsi="Times New Roman" w:cs="Times New Roman"/>
-          <w:sz w:val="24"/>
-          <w:szCs w:val="24"/>
-          <w:lang w:val="en-US"/>
-        </w:rPr>
-        <w:t xml:space="preserve"> </w:t>
+        <w:t xml:space="preserve"> boshlig’i </w:t>
       </w:r>
       <w:proofErr w:type="spellStart"/>
       <w:r>
@@ -4812,29 +4617,7 @@
           <w:u w:val="single"/>
           <w:lang w:val="en-US"/>
         </w:rPr>
-        <w:t xml:space="preserve"> </w:t>
-      </w:r>
-      <w:proofErr w:type="gramStart"/>
-      <w:r>
-        <w:rPr>
-          <w:rFonts w:ascii="Times New Roman" w:eastAsia="Times New Roman" w:hAnsi="Times New Roman" w:cs="Times New Roman"/>
-          <w:b/>
-          <w:bCs/>
-          <w:u w:val="single"/>
-          <w:lang w:val="en-US"/>
-        </w:rPr>
-        <w:t>%}{</w:t>
-      </w:r>
-      <w:proofErr w:type="gramEnd"/>
-      <w:r>
-        <w:rPr>
-          <w:rFonts w:ascii="Times New Roman" w:eastAsia="Times New Roman" w:hAnsi="Times New Roman" w:cs="Times New Roman"/>
-          <w:b/>
-          <w:bCs/>
-          <w:u w:val="single"/>
-          <w:lang w:val="en-US"/>
-        </w:rPr>
-        <w:t>{</w:t>
+        <w:t xml:space="preserve"> %}{{</w:t>
       </w:r>
       <w:proofErr w:type="spellStart"/>
       <w:r>
@@ -4992,33 +4775,7 @@
           <w:u w:val="single"/>
           <w:lang w:val="en-US"/>
         </w:rPr>
-        <w:t xml:space="preserve"> </w:t>
-      </w:r>
-      <w:proofErr w:type="gramStart"/>
-      <w:r>
-        <w:rPr>
-          <w:rFonts w:ascii="Times New Roman" w:eastAsia="Times New Roman" w:hAnsi="Times New Roman" w:cs="Times New Roman"/>
-          <w:b/>
-          <w:bCs/>
-          <w:sz w:val="24"/>
-          <w:szCs w:val="24"/>
-          <w:u w:val="single"/>
-          <w:lang w:val="en-US"/>
-        </w:rPr>
-        <w:t>%}{</w:t>
-      </w:r>
-      <w:proofErr w:type="gramEnd"/>
-      <w:r>
-        <w:rPr>
-          <w:rFonts w:ascii="Times New Roman" w:eastAsia="Times New Roman" w:hAnsi="Times New Roman" w:cs="Times New Roman"/>
-          <w:b/>
-          <w:bCs/>
-          <w:sz w:val="24"/>
-          <w:szCs w:val="24"/>
-          <w:u w:val="single"/>
-          <w:lang w:val="en-US"/>
-        </w:rPr>
-        <w:t>{</w:t>
+        <w:t xml:space="preserve"> %}{{</w:t>
       </w:r>
       <w:proofErr w:type="spellStart"/>
       <w:r>

</xml_diff>